<commit_message>
Merged PR 20706: Serbian Prepayment
</commit_message>
<xml_diff>
--- a/Application/src/Localizations/[RS] Localization/InvoiceBooks/BookOfIncomingInvoices.docx
+++ b/Application/src/Localizations/[RS] Localization/InvoiceBooks/BookOfIncomingInvoices.docx
@@ -3145,9 +3145,9 @@
             <w:szCs w:val="14"/>
           </w:rPr>
           <w:alias w:val="#Nav: /VATReportMapping"/>
-          <w:tag w:val="#Nav: NPR_Book_of_Incoming_Invoices/6014465"/>
+          <w:tag w:val="#Nav: NPR_Book_Of_Incoming_Invoices/6014465"/>
           <w:id w:val="-1991700624"/>
-          <w15:dataBinding w:prefixMappings="xmlns:ns0='urn:microsoft-dynamics-nav/reports/NPR_Book_of_Incoming_Invoices/6014465/'" w:xpath="/ns0:NavWordReportXmlPart[1]/ns0:VATReportMapping" w:storeItemID="{692F94A6-B9B9-4A7D-9E00-B45CE99745B9}"/>
+          <w15:dataBinding w:prefixMappings="xmlns:ns0='urn:microsoft-dynamics-nav/reports/NPR_Book_Of_Incoming_Invoices/6014465/'" w:xpath="/ns0:NavWordReportXmlPart[1]/ns0:VATReportMapping" w:storeItemID="{692F94A6-B9B9-4A7D-9E00-B45CE99745B9}"/>
           <w15:repeatingSection/>
         </w:sdtPr>
         <w:sdtContent>
@@ -3225,9 +3225,9 @@
                           <w:szCs w:val="14"/>
                         </w:rPr>
                         <w:alias w:val="#Nav: /VATReportMapping/RSVATEntry"/>
-                        <w:tag w:val="#Nav: NPR_Book_of_Incoming_Invoices/6014465"/>
+                        <w:tag w:val="#Nav: NPR_Book_Of_Incoming_Invoices/6014465"/>
                         <w:id w:val="1973948827"/>
-                        <w15:dataBinding w:prefixMappings="xmlns:ns0='urn:microsoft-dynamics-nav/reports/NPR_Book_of_Incoming_Invoices/6014465/'" w:xpath="/ns0:NavWordReportXmlPart[1]/ns0:VATReportMapping[1]/ns0:RSVATEntry" w:storeItemID="{692F94A6-B9B9-4A7D-9E00-B45CE99745B9}"/>
+                        <w15:dataBinding w:prefixMappings="xmlns:ns0='urn:microsoft-dynamics-nav/reports/NPR_Book_Of_Incoming_Invoices/6014465/'" w:xpath="/ns0:NavWordReportXmlPart[1]/ns0:VATReportMapping[1]/ns0:RSVATEntry" w:storeItemID="{692F94A6-B9B9-4A7D-9E00-B45CE99745B9}"/>
                         <w15:repeatingSection/>
                       </w:sdtPr>
                       <w:sdtContent>
@@ -3254,12 +3254,12 @@
                                     <w:szCs w:val="14"/>
                                   </w:rPr>
                                   <w:alias w:val="#Nav: /VATReportMapping/RSVATEntry/RSVATEntry_OrdinalNo"/>
-                                  <w:tag w:val="#Nav: NPR_Book_of_Incoming_Invoices/6014465"/>
+                                  <w:tag w:val="#Nav: NPR_Book_Of_Incoming_Invoices/6014465"/>
                                   <w:id w:val="347757815"/>
                                   <w:placeholder>
                                     <w:docPart w:val="DefaultPlaceholder_-1854013440"/>
                                   </w:placeholder>
-                                  <w:dataBinding w:prefixMappings="xmlns:ns0='urn:microsoft-dynamics-nav/reports/NPR_Book_of_Incoming_Invoices/6014465/'" w:xpath="/ns0:NavWordReportXmlPart[1]/ns0:VATReportMapping[1]/ns0:RSVATEntry[1]/ns0:RSVATEntry_OrdinalNo[1]" w:storeItemID="{692F94A6-B9B9-4A7D-9E00-B45CE99745B9}"/>
+                                  <w:dataBinding w:prefixMappings="xmlns:ns0='urn:microsoft-dynamics-nav/reports/NPR_Book_Of_Incoming_Invoices/6014465/'" w:xpath="/ns0:NavWordReportXmlPart[1]/ns0:VATReportMapping[1]/ns0:RSVATEntry[1]/ns0:RSVATEntry_OrdinalNo[1]" w:storeItemID="{692F94A6-B9B9-4A7D-9E00-B45CE99745B9}"/>
                                   <w:text/>
                                 </w:sdtPr>
                                 <w:sdtContent>
@@ -4053,12 +4053,12 @@
                                     <w:szCs w:val="14"/>
                                   </w:rPr>
                                   <w:alias w:val="#Nav: /VATReportMapping/RSVATEntry/RSVATEntry_VATReportMapping"/>
-                                  <w:tag w:val="#Nav: NPR_Book_of_Incoming_Invoices/6014465"/>
+                                  <w:tag w:val="#Nav: NPR_Book_Of_Incoming_Invoices/6014465"/>
                                   <w:id w:val="-22414374"/>
                                   <w:placeholder>
                                     <w:docPart w:val="DefaultPlaceholder_-1854013440"/>
                                   </w:placeholder>
-                                  <w:dataBinding w:prefixMappings="xmlns:ns0='urn:microsoft-dynamics-nav/reports/NPR_Book_of_Incoming_Invoices/6014465/'" w:xpath="/ns0:NavWordReportXmlPart[1]/ns0:VATReportMapping[1]/ns0:RSVATEntry[1]/ns0:RSVATEntry_VATReportMapping[1]" w:storeItemID="{692F94A6-B9B9-4A7D-9E00-B45CE99745B9}"/>
+                                  <w:dataBinding w:prefixMappings="xmlns:ns0='urn:microsoft-dynamics-nav/reports/NPR_Book_Of_Incoming_Invoices/6014465/'" w:xpath="/ns0:NavWordReportXmlPart[1]/ns0:VATReportMapping[1]/ns0:RSVATEntry[1]/ns0:RSVATEntry_VATReportMapping[1]" w:storeItemID="{692F94A6-B9B9-4A7D-9E00-B45CE99745B9}"/>
                                   <w:text/>
                                 </w:sdtPr>
                                 <w:sdtContent>
@@ -6094,161 +6094,161 @@
 </a:theme>
 </file>
 
+<file path=customXML/item3.xml>��< ? x m l   v e r s i o n = " 1 . 0 "   e n c o d i n g = " u t f - 1 6 " ? > + 
+ < N a v W o r d R e p o r t X m l P a r t   x m l n s = " u r n : m i c r o s o f t - d y n a m i c s - n a v / r e p o r t s / N P R _ B o o k _ O f _ I n c o m i n g _ I n v o i c e s / 6 0 1 4 4 6 5 / " > + 
+     < L a b e l s > + 
+         < C o l u m n 1 0 C a p t i o n L b l > C o l u m n 1 0 C a p t i o n L b l < / C o l u m n 1 0 C a p t i o n L b l > + 
+         < C o l u m n 1 1 C a p t i o n L b l > C o l u m n 1 1 C a p t i o n L b l < / C o l u m n 1 1 C a p t i o n L b l > + 
+         < C o l u m n 1 2 C a p t i o n L b l > C o l u m n 1 2 C a p t i o n L b l < / C o l u m n 1 2 C a p t i o n L b l > + 
+         < C o l u m n 1 3 C a p t i o n L b l > C o l u m n 1 3 C a p t i o n L b l < / C o l u m n 1 3 C a p t i o n L b l > + 
+         < C o l u m n 1 4 C a p t i o n L b l > C o l u m n 1 4 C a p t i o n L b l < / C o l u m n 1 4 C a p t i o n L b l > + 
+         < C o l u m n 1 5 1 6 C a p t i o n L b l > C o l u m n 1 5 1 6 C a p t i o n L b l < / C o l u m n 1 5 1 6 C a p t i o n L b l > + 
+         < C o l u m n 1 5 C a p t i o n L b l > C o l u m n 1 5 C a p t i o n L b l < / C o l u m n 1 5 C a p t i o n L b l > + 
+         < C o l u m n 1 6 C a p t i o n L b l > C o l u m n 1 6 C a p t i o n L b l < / C o l u m n 1 6 C a p t i o n L b l > + 
+         < C o l u m n 1 7 1 8 C a p t i o n L b l > C o l u m n 1 7 1 8 C a p t i o n L b l < / C o l u m n 1 7 1 8 C a p t i o n L b l > + 
+         < C o l u m n 1 7 C a p t i o n L b l > C o l u m n 1 7 C a p t i o n L b l < / C o l u m n 1 7 C a p t i o n L b l > + 
+         < C o l u m n 1 8 C a p t i o n L b l > C o l u m n 1 8 C a p t i o n L b l < / C o l u m n 1 8 C a p t i o n L b l > + 
+         < C o l u m n 1 C a p t i o n L b l > C o l u m n 1 C a p t i o n L b l < / C o l u m n 1 C a p t i o n L b l > + 
+         < C o l u m n 2 3 C a p t i o n L b l > C o l u m n 2 3 C a p t i o n L b l < / C o l u m n 2 3 C a p t i o n L b l > + 
+         < C o l u m n 2 C a p t i o n L b l > C o l u m n 2 C a p t i o n L b l < / C o l u m n 2 C a p t i o n L b l > + 
+         < C o l u m n 3 C a p t i o n L b l > C o l u m n 3 C a p t i o n L b l < / C o l u m n 3 C a p t i o n L b l > + 
+         < C o l u m n 4 C a p t i o n L b l > C o l u m n 4 C a p t i o n L b l < / C o l u m n 4 C a p t i o n L b l > + 
+         < C o l u m n 5 C a p t i o n L b l > C o l u m n 5 C a p t i o n L b l < / C o l u m n 5 C a p t i o n L b l > + 
+         < C o l u m n 6 7 8 9 1 0 1 1 C a p t i o n L b l > C o l u m n 6 7 8 9 1 0 1 1 C a p t i o n L b l < / C o l u m n 6 7 8 9 1 0 1 1 C a p t i o n L b l > + 
+         < C o l u m n 6 7 C a p t i o n L b l > C o l u m n 6 7 C a p t i o n L b l < / C o l u m n 6 7 C a p t i o n L b l > + 
+         < C o l u m n 6 C a p t i o n L b l > C o l u m n 6 C a p t i o n L b l < / C o l u m n 6 C a p t i o n L b l > + 
+         < C o l u m n 7 C a p t i o n L b l > C o l u m n 7 C a p t i o n L b l < / C o l u m n 7 C a p t i o n L b l > + 
+         < C o l u m n 8 C a p t i o n L b l > C o l u m n 8 C a p t i o n L b l < / C o l u m n 8 C a p t i o n L b l > + 
+         < C o l u m n 9 C a p t i o n L b l > C o l u m n 9 C a p t i o n L b l < / C o l u m n 9 C a p t i o n L b l > + 
+         < C o m p a n y A d d r e s s C a p t i o n L b l > C o m p a n y A d d r e s s C a p t i o n L b l < / C o m p a n y A d d r e s s C a p t i o n L b l > + 
+         < C o m p a n y N a m e C a p t i o n L b l > C o m p a n y N a m e C a p t i o n L b l < / C o m p a n y N a m e C a p t i o n L b l > + 
+         < D a t e P e r i o d C a p t i o n L b l > D a t e P e r i o d C a p t i o n L b l < / D a t e P e r i o d C a p t i o n L b l > + 
+         < P O P P D V I n d e n t i f i c a t i o r C a p t i o n L b l > P O P P D V I n d e n t i f i c a t i o r C a p t i o n L b l < / P O P P D V I n d e n t i f i c a t i o r C a p t i o n L b l > + 
+         < R e p o r t C a p t i o n L b l > R e p o r t C a p t i o n L b l < / R e p o r t C a p t i o n L b l > + 
+         < T o t a l C a p t i o n L b l > T o t a l C a p t i o n L b l < / T o t a l C a p t i o n L b l > + 
+         < V A T R e g i s t r a t i o n N o C a p t i o n L b l > V A T R e g i s t r a t i o n N o C a p t i o n L b l < / V A T R e g i s t r a t i o n N o C a p t i o n L b l > + 
+     < / L a b e l s > + 
+     < V A T R e p o r t M a p p i n g > + 
+         < C o m p a n y _ A d d r e s s > C o m p a n y _ A d d r e s s < / C o m p a n y _ A d d r e s s > + 
+         < C o m p a n y _ N a m e > C o m p a n y _ N a m e < / C o m p a n y _ N a m e > + 
+         < C o m p a n y _ V A T R e g i s t r a t i o n N o > C o m p a n y _ V A T R e g i s t r a t i o n N o < / C o m p a n y _ V A T R e g i s t r a t i o n N o > + 
+         < G l o b a l _ P e r i o d F i l t e r T x t L b l > G l o b a l _ P e r i o d F i l t e r T x t L b l < / G l o b a l _ P e r i o d F i l t e r T x t L b l > + 
+         < V A T R e p o r t M a p p i n g _ C o d e > V A T R e p o r t M a p p i n g _ C o d e < / V A T R e p o r t M a p p i n g _ C o d e > + 
+         < R S V A T E n t r y > + 
+             < A m t s A r r _ 1 0 > A m t s A r r _ 1 0 < / A m t s A r r _ 1 0 > + 
+             < A m t s A r r _ 1 1 > A m t s A r r _ 1 1 < / A m t s A r r _ 1 1 > + 
+             < A m t s A r r _ 1 2 > A m t s A r r _ 1 2 < / A m t s A r r _ 1 2 > + 
+             < A m t s A r r _ 1 3 > A m t s A r r _ 1 3 < / A m t s A r r _ 1 3 > + 
+             < A m t s A r r _ 1 4 > A m t s A r r _ 1 4 < / A m t s A r r _ 1 4 > + 
+             < A m t s A r r _ 1 5 > A m t s A r r _ 1 5 < / A m t s A r r _ 1 5 > + 
+             < A m t s A r r _ 1 6 > A m t s A r r _ 1 6 < / A m t s A r r _ 1 6 > + 
+             < A m t s A r r _ 1 7 > A m t s A r r _ 1 7 < / A m t s A r r _ 1 7 > + 
+             < A m t s A r r _ 1 8 > A m t s A r r _ 1 8 < / A m t s A r r _ 1 8 > + 
+             < A m t s A r r _ 9 > A m t s A r r _ 9 < / A m t s A r r _ 9 > + 
+             < R S V A T E n t r y _ A m o u n t > R S V A T E n t r y _ A m o u n t < / R S V A T E n t r y _ A m o u n t > + 
+             < R S V A T E n t r y _ B a s e > R S V A T E n t r y _ B a s e < / R S V A T E n t r y _ B a s e > + 
+             < R S V A T E n t r y _ D o c u m e n t D a t e > R S V A T E n t r y _ D o c u m e n t D a t e < / R S V A T E n t r y _ D o c u m e n t D a t e > + 
+             < R S V A T E n t r y _ D o c u m e n t N o > R S V A T E n t r y _ D o c u m e n t N o < / R S V A T E n t r y _ D o c u m e n t N o > + 
+             < R S V A T E n t r y _ O r d i n a l N o > R S V A T E n t r y _ O r d i n a l N o < / R S V A T E n t r y _ O r d i n a l N o > + 
+             < R S V A T E n t r y _ P a y T o > R S V A T E n t r y _ P a y T o < / R S V A T E n t r y _ P a y T o > + 
+             < R S V A T E n t r y _ P a y T o D e t a i l s > R S V A T E n t r y _ P a y T o D e t a i l s < / R S V A T E n t r y _ P a y T o D e t a i l s > + 
+             < R S V A T E n t r y _ P o s t i n g D a t e > R S V A T E n t r y _ P o s t i n g D a t e < / R S V A T E n t r y _ P o s t i n g D a t e > + 
+             < R S V A T E n t r y _ T o t a l V A T F e e > R S V A T E n t r y _ T o t a l V A T F e e < / R S V A T E n t r y _ T o t a l V A T F e e > + 
+             < R S V A T E n t r y _ V A T R e g i s t r a t i o n N o > R S V A T E n t r y _ V A T R e g i s t r a t i o n N o < / R S V A T E n t r y _ V A T R e g i s t r a t i o n N o > + 
+             < R S V A T E n t r y _ V A T R e p o r t M a p p i n g > R S V A T E n t r y _ V A T R e p o r t M a p p i n g < / R S V A T E n t r y _ V A T R e p o r t M a p p i n g > + 
+         < / R S V A T E n t r y > + 
+     < / V A T R e p o r t M a p p i n g > + 
+     < T o t a l s > + 
+         < T o t a l s _ C o l u m n 1 0 > T o t a l s _ C o l u m n 1 0 < / T o t a l s _ C o l u m n 1 0 > + 
+         < T o t a l s _ C o l u m n 1 1 > T o t a l s _ C o l u m n 1 1 < / T o t a l s _ C o l u m n 1 1 > + 
+         < T o t a l s _ C o l u m n 1 2 > T o t a l s _ C o l u m n 1 2 < / T o t a l s _ C o l u m n 1 2 > + 
+         < T o t a l s _ C o l u m n 1 3 > T o t a l s _ C o l u m n 1 3 < / T o t a l s _ C o l u m n 1 3 > + 
+         < T o t a l s _ C o l u m n 1 4 > T o t a l s _ C o l u m n 1 4 < / T o t a l s _ C o l u m n 1 4 > + 
+         < T o t a l s _ C o l u m n 1 5 > T o t a l s _ C o l u m n 1 5 < / T o t a l s _ C o l u m n 1 5 > + 
+         < T o t a l s _ C o l u m n 1 6 > T o t a l s _ C o l u m n 1 6 < / T o t a l s _ C o l u m n 1 6 > + 
+         < T o t a l s _ C o l u m n 8 > T o t a l s _ C o l u m n 8 < / T o t a l s _ C o l u m n 8 > + 
+         < T o t a l s _ C o l u m n 9 > T o t a l s _ C o l u m n 9 < / T o t a l s _ C o l u m n 9 > + 
+     < / T o t a l s > + 
+ < / N a v W o r d R e p o r t X m l P a r t > 
+</file>
+
 <file path=customXml/item1.xml><?xml version="1.0" encoding="utf-8"?>
 <b:Sources xmlns:b="http://schemas.openxmlformats.org/officeDocument/2006/bibliography" xmlns="http://schemas.openxmlformats.org/officeDocument/2006/bibliography" SelectedStyle="\APASixthEditionOfficeOnline.xsl" StyleName="APA" Version="6"/>
-</file>
-
-<file path=customXml/item2.xml>��< ? x m l   v e r s i o n = " 1 . 0 "   e n c o d i n g = " u t f - 1 6 " ? > - 
- < N a v W o r d R e p o r t X m l P a r t   x m l n s = " u r n : m i c r o s o f t - d y n a m i c s - n a v / r e p o r t s / N P R _ B o o k _ o f _ I n c o m i n g _ I n v o i c e s / 6 0 1 4 4 6 5 / " > - 
-     < L a b e l s > - 
-         < C o l u m n 1 0 C a p t i o n L b l > C o l u m n 1 0 C a p t i o n L b l < / C o l u m n 1 0 C a p t i o n L b l > - 
-         < C o l u m n 1 1 C a p t i o n L b l > C o l u m n 1 1 C a p t i o n L b l < / C o l u m n 1 1 C a p t i o n L b l > - 
-         < C o l u m n 1 2 C a p t i o n L b l > C o l u m n 1 2 C a p t i o n L b l < / C o l u m n 1 2 C a p t i o n L b l > - 
-         < C o l u m n 1 3 C a p t i o n L b l > C o l u m n 1 3 C a p t i o n L b l < / C o l u m n 1 3 C a p t i o n L b l > - 
-         < C o l u m n 1 4 C a p t i o n L b l > C o l u m n 1 4 C a p t i o n L b l < / C o l u m n 1 4 C a p t i o n L b l > - 
-         < C o l u m n 1 5 1 6 C a p t i o n L b l > C o l u m n 1 5 1 6 C a p t i o n L b l < / C o l u m n 1 5 1 6 C a p t i o n L b l > - 
-         < C o l u m n 1 5 C a p t i o n L b l > C o l u m n 1 5 C a p t i o n L b l < / C o l u m n 1 5 C a p t i o n L b l > - 
-         < C o l u m n 1 6 C a p t i o n L b l > C o l u m n 1 6 C a p t i o n L b l < / C o l u m n 1 6 C a p t i o n L b l > - 
-         < C o l u m n 1 7 1 8 C a p t i o n L b l > C o l u m n 1 7 1 8 C a p t i o n L b l < / C o l u m n 1 7 1 8 C a p t i o n L b l > - 
-         < C o l u m n 1 7 C a p t i o n L b l > C o l u m n 1 7 C a p t i o n L b l < / C o l u m n 1 7 C a p t i o n L b l > - 
-         < C o l u m n 1 8 C a p t i o n L b l > C o l u m n 1 8 C a p t i o n L b l < / C o l u m n 1 8 C a p t i o n L b l > - 
-         < C o l u m n 1 C a p t i o n L b l > C o l u m n 1 C a p t i o n L b l < / C o l u m n 1 C a p t i o n L b l > - 
-         < C o l u m n 2 3 C a p t i o n L b l > C o l u m n 2 3 C a p t i o n L b l < / C o l u m n 2 3 C a p t i o n L b l > - 
-         < C o l u m n 2 C a p t i o n L b l > C o l u m n 2 C a p t i o n L b l < / C o l u m n 2 C a p t i o n L b l > - 
-         < C o l u m n 3 C a p t i o n L b l > C o l u m n 3 C a p t i o n L b l < / C o l u m n 3 C a p t i o n L b l > - 
-         < C o l u m n 4 C a p t i o n L b l > C o l u m n 4 C a p t i o n L b l < / C o l u m n 4 C a p t i o n L b l > - 
-         < C o l u m n 5 C a p t i o n L b l > C o l u m n 5 C a p t i o n L b l < / C o l u m n 5 C a p t i o n L b l > - 
-         < C o l u m n 6 7 8 9 1 0 1 1 C a p t i o n L b l > C o l u m n 6 7 8 9 1 0 1 1 C a p t i o n L b l < / C o l u m n 6 7 8 9 1 0 1 1 C a p t i o n L b l > - 
-         < C o l u m n 6 7 C a p t i o n L b l > C o l u m n 6 7 C a p t i o n L b l < / C o l u m n 6 7 C a p t i o n L b l > - 
-         < C o l u m n 6 C a p t i o n L b l > C o l u m n 6 C a p t i o n L b l < / C o l u m n 6 C a p t i o n L b l > - 
-         < C o l u m n 7 C a p t i o n L b l > C o l u m n 7 C a p t i o n L b l < / C o l u m n 7 C a p t i o n L b l > - 
-         < C o l u m n 8 C a p t i o n L b l > C o l u m n 8 C a p t i o n L b l < / C o l u m n 8 C a p t i o n L b l > - 
-         < C o l u m n 9 C a p t i o n L b l > C o l u m n 9 C a p t i o n L b l < / C o l u m n 9 C a p t i o n L b l > - 
-         < C o m p a n y A d d r e s s C a p t i o n L b l > C o m p a n y A d d r e s s C a p t i o n L b l < / C o m p a n y A d d r e s s C a p t i o n L b l > - 
-         < C o m p a n y N a m e C a p t i o n L b l > C o m p a n y N a m e C a p t i o n L b l < / C o m p a n y N a m e C a p t i o n L b l > - 
-         < D a t e P e r i o d C a p t i o n L b l > D a t e P e r i o d C a p t i o n L b l < / D a t e P e r i o d C a p t i o n L b l > - 
-         < P O P P D V I n d e n t i f i c a t i o r C a p t i o n L b l > P O P P D V I n d e n t i f i c a t i o r C a p t i o n L b l < / P O P P D V I n d e n t i f i c a t i o r C a p t i o n L b l > - 
-         < R e p o r t C a p t i o n L b l > R e p o r t C a p t i o n L b l < / R e p o r t C a p t i o n L b l > - 
-         < T o t a l C a p t i o n L b l > T o t a l C a p t i o n L b l < / T o t a l C a p t i o n L b l > - 
-         < V A T R e g i s t r a t i o n N o C a p t i o n L b l > V A T R e g i s t r a t i o n N o C a p t i o n L b l < / V A T R e g i s t r a t i o n N o C a p t i o n L b l > - 
-     < / L a b e l s > - 
-     < V A T R e p o r t M a p p i n g > - 
-         < C o m p a n y _ A d d r e s s > C o m p a n y _ A d d r e s s < / C o m p a n y _ A d d r e s s > - 
-         < C o m p a n y _ N a m e > C o m p a n y _ N a m e < / C o m p a n y _ N a m e > - 
-         < C o m p a n y _ V A T R e g i s t r a t i o n N o > C o m p a n y _ V A T R e g i s t r a t i o n N o < / C o m p a n y _ V A T R e g i s t r a t i o n N o > - 
-         < G l o b a l _ P e r i o d F i l t e r T x t L b l > G l o b a l _ P e r i o d F i l t e r T x t L b l < / G l o b a l _ P e r i o d F i l t e r T x t L b l > - 
-         < V A T R e p o r t M a p p i n g _ C o d e > V A T R e p o r t M a p p i n g _ C o d e < / V A T R e p o r t M a p p i n g _ C o d e > - 
-         < R S V A T E n t r y > - 
-             < A m t s A r r _ 1 0 > A m t s A r r _ 1 0 < / A m t s A r r _ 1 0 > - 
-             < A m t s A r r _ 1 1 > A m t s A r r _ 1 1 < / A m t s A r r _ 1 1 > - 
-             < A m t s A r r _ 1 2 > A m t s A r r _ 1 2 < / A m t s A r r _ 1 2 > - 
-             < A m t s A r r _ 1 3 > A m t s A r r _ 1 3 < / A m t s A r r _ 1 3 > - 
-             < A m t s A r r _ 1 4 > A m t s A r r _ 1 4 < / A m t s A r r _ 1 4 > - 
-             < A m t s A r r _ 1 5 > A m t s A r r _ 1 5 < / A m t s A r r _ 1 5 > - 
-             < A m t s A r r _ 1 6 > A m t s A r r _ 1 6 < / A m t s A r r _ 1 6 > - 
-             < A m t s A r r _ 1 7 > A m t s A r r _ 1 7 < / A m t s A r r _ 1 7 > - 
-             < A m t s A r r _ 1 8 > A m t s A r r _ 1 8 < / A m t s A r r _ 1 8 > - 
-             < A m t s A r r _ 9 > A m t s A r r _ 9 < / A m t s A r r _ 9 > - 
-             < R S V A T E n t r y _ A m o u n t > R S V A T E n t r y _ A m o u n t < / R S V A T E n t r y _ A m o u n t > - 
-             < R S V A T E n t r y _ B a s e > R S V A T E n t r y _ B a s e < / R S V A T E n t r y _ B a s e > - 
-             < R S V A T E n t r y _ D o c u m e n t D a t e > R S V A T E n t r y _ D o c u m e n t D a t e < / R S V A T E n t r y _ D o c u m e n t D a t e > - 
-             < R S V A T E n t r y _ D o c u m e n t N o > R S V A T E n t r y _ D o c u m e n t N o < / R S V A T E n t r y _ D o c u m e n t N o > - 
-             < R S V A T E n t r y _ O r d i n a l N o > R S V A T E n t r y _ O r d i n a l N o < / R S V A T E n t r y _ O r d i n a l N o > - 
-             < R S V A T E n t r y _ P a y T o > R S V A T E n t r y _ P a y T o < / R S V A T E n t r y _ P a y T o > - 
-             < R S V A T E n t r y _ P a y T o D e t a i l s > R S V A T E n t r y _ P a y T o D e t a i l s < / R S V A T E n t r y _ P a y T o D e t a i l s > - 
-             < R S V A T E n t r y _ P o s t i n g D a t e > R S V A T E n t r y _ P o s t i n g D a t e < / R S V A T E n t r y _ P o s t i n g D a t e > - 
-             < R S V A T E n t r y _ T o t a l V A T F e e > R S V A T E n t r y _ T o t a l V A T F e e < / R S V A T E n t r y _ T o t a l V A T F e e > - 
-             < R S V A T E n t r y _ V A T R e g i s t r a t i o n N o > R S V A T E n t r y _ V A T R e g i s t r a t i o n N o < / R S V A T E n t r y _ V A T R e g i s t r a t i o n N o > - 
-             < R S V A T E n t r y _ V A T R e p o r t M a p p i n g > R S V A T E n t r y _ V A T R e p o r t M a p p i n g < / R S V A T E n t r y _ V A T R e p o r t M a p p i n g > - 
-         < / R S V A T E n t r y > - 
-     < / V A T R e p o r t M a p p i n g > - 
-     < T o t a l s > - 
-         < T o t a l s _ C o l u m n 1 0 > T o t a l s _ C o l u m n 1 0 < / T o t a l s _ C o l u m n 1 0 > - 
-         < T o t a l s _ C o l u m n 1 1 > T o t a l s _ C o l u m n 1 1 < / T o t a l s _ C o l u m n 1 1 > - 
-         < T o t a l s _ C o l u m n 1 2 > T o t a l s _ C o l u m n 1 2 < / T o t a l s _ C o l u m n 1 2 > - 
-         < T o t a l s _ C o l u m n 1 3 > T o t a l s _ C o l u m n 1 3 < / T o t a l s _ C o l u m n 1 3 > - 
-         < T o t a l s _ C o l u m n 1 4 > T o t a l s _ C o l u m n 1 4 < / T o t a l s _ C o l u m n 1 4 > - 
-         < T o t a l s _ C o l u m n 1 5 > T o t a l s _ C o l u m n 1 5 < / T o t a l s _ C o l u m n 1 5 > - 
-         < T o t a l s _ C o l u m n 1 6 > T o t a l s _ C o l u m n 1 6 < / T o t a l s _ C o l u m n 1 6 > - 
-         < T o t a l s _ C o l u m n 8 > T o t a l s _ C o l u m n 8 < / T o t a l s _ C o l u m n 8 > - 
-         < T o t a l s _ C o l u m n 9 > T o t a l s _ C o l u m n 9 < / T o t a l s _ C o l u m n 9 > - 
-     < / T o t a l s > - 
- < / N a v W o r d R e p o r t X m l P a r t > 
 </file>
 
 <file path=customXml/itemProps1.xml><?xml version="1.0" encoding="utf-8"?>
@@ -6257,12 +6257,4 @@
     <ds:schemaRef ds:uri="http://schemas.openxmlformats.org/officeDocument/2006/bibliography"/>
   </ds:schemaRefs>
 </ds:datastoreItem>
-</file>
-
-<file path=customXml/itemProps2.xml><?xml version="1.0" encoding="utf-8"?>
-<ds:datastoreItem xmlns:ds="http://schemas.openxmlformats.org/officeDocument/2006/customXml" ds:itemID="{692F94A6-B9B9-4A7D-9E00-B45CE99745B9}">
-  <ds:schemaRefs>
-    <ds:schemaRef ds:uri="urn:microsoft-dynamics-nav/reports/NPR_Book_of_Incoming_Invoices/6014465/"/>
-  </ds:schemaRefs>
-</ds:datastoreItem>
 </file>
</xml_diff>